<commit_message>
enlevé la ligne ou on test pour la valeur n = 10 Avec quicksort etc, pas pertinent car sa nous retourne 0 sec ...
</commit_message>
<xml_diff>
--- a/Laboratoire 3 rapport.docx
+++ b/Laboratoire 3 rapport.docx
@@ -38,7 +38,6 @@
       </w:r>
     </w:p>
     <w:p>
-      <w:bookmarkStart w:id="0" w:name="_GoBack"/>
       <w:r>
         <w:rPr>
           <w:noProof/>
@@ -79,7 +78,6 @@
           </wp:inline>
         </w:drawing>
       </w:r>
-      <w:bookmarkEnd w:id="0"/>
     </w:p>
     <w:p>
       <w:pPr>
@@ -1120,79 +1118,6 @@
                 <w:lang w:val="it-IT"/>
               </w:rPr>
               <w:t>O(n*w)</w:t>
-            </w:r>
-          </w:p>
-        </w:tc>
-      </w:tr>
-      <w:tr>
-        <w:tc>
-          <w:tcPr>
-            <w:tcW w:w="1812" w:type="dxa"/>
-            <w:vAlign w:val="bottom"/>
-          </w:tcPr>
-          <w:p>
-            <w:r>
-              <w:rPr>
-                <w:rFonts w:ascii="Calibri" w:hAnsi="Calibri" w:cs="Calibri"/>
-                <w:color w:val="000000"/>
-              </w:rPr>
-              <w:t>10</w:t>
-            </w:r>
-          </w:p>
-        </w:tc>
-        <w:tc>
-          <w:tcPr>
-            <w:tcW w:w="1812" w:type="dxa"/>
-            <w:vAlign w:val="bottom"/>
-          </w:tcPr>
-          <w:p>
-            <w:r>
-              <w:t>0.0000163</w:t>
-            </w:r>
-          </w:p>
-        </w:tc>
-        <w:tc>
-          <w:tcPr>
-            <w:tcW w:w="1812" w:type="dxa"/>
-            <w:vAlign w:val="bottom"/>
-          </w:tcPr>
-          <w:p>
-            <w:r>
-              <w:rPr>
-                <w:rFonts w:ascii="Calibri" w:hAnsi="Calibri" w:cs="Calibri"/>
-                <w:color w:val="000000"/>
-              </w:rPr>
-              <w:t>0</w:t>
-            </w:r>
-          </w:p>
-        </w:tc>
-        <w:tc>
-          <w:tcPr>
-            <w:tcW w:w="1813" w:type="dxa"/>
-            <w:vAlign w:val="bottom"/>
-          </w:tcPr>
-          <w:p>
-            <w:r>
-              <w:rPr>
-                <w:rFonts w:ascii="Calibri" w:hAnsi="Calibri" w:cs="Calibri"/>
-                <w:color w:val="000000"/>
-              </w:rPr>
-              <w:t>0</w:t>
-            </w:r>
-          </w:p>
-        </w:tc>
-        <w:tc>
-          <w:tcPr>
-            <w:tcW w:w="1813" w:type="dxa"/>
-            <w:vAlign w:val="bottom"/>
-          </w:tcPr>
-          <w:p>
-            <w:r>
-              <w:rPr>
-                <w:rFonts w:ascii="Calibri" w:hAnsi="Calibri" w:cs="Calibri"/>
-                <w:color w:val="000000"/>
-              </w:rPr>
-              <w:t>6.61333E-05</w:t>
             </w:r>
           </w:p>
         </w:tc>
@@ -2341,7 +2266,10 @@
         <w:t xml:space="preserve"> économise bien plus de mémoire que les deux autres tris.</w:t>
       </w:r>
     </w:p>
-    <w:p/>
+    <w:p>
+      <w:bookmarkStart w:id="0" w:name="_GoBack"/>
+      <w:bookmarkEnd w:id="0"/>
+    </w:p>
     <w:sectPr>
       <w:pgSz w:w="11906" w:h="16838"/>
       <w:pgMar w:top="1417" w:right="1417" w:bottom="1417" w:left="1417" w:header="708" w:footer="708" w:gutter="0"/>

</xml_diff>